<commit_message>
ItemRepeater Wrapping Empty Paragraphs bug fix
</commit_message>
<xml_diff>
--- a/TsSoft.Docx.TemplateEngine.Test/ItemRepeaterInOneParagraph.docx
+++ b/TsSoft.Docx.TemplateEngine.Test/ItemRepeaterInOneParagraph.docx
@@ -67,10 +67,10 @@
         <w:tblLook w:val="04A0"/>
       </w:tblPr>
       <w:tblGrid>
-        <w:gridCol w:w="2311"/>
-        <w:gridCol w:w="2338"/>
-        <w:gridCol w:w="2343"/>
-        <w:gridCol w:w="2579"/>
+        <w:gridCol w:w="2092"/>
+        <w:gridCol w:w="2186"/>
+        <w:gridCol w:w="2205"/>
+        <w:gridCol w:w="3088"/>
       </w:tblGrid>
       <w:tr>
         <w:tc>
@@ -469,33 +469,6 @@
                 <w:rPr>
                   <w:lang w:val="en-US"/>
                 </w:rPr>
-                <w:alias w:val="RItemIndex"/>
-                <w:tag w:val="RItemIndex"/>
-                <w:id w:val="1513612"/>
-                <w:placeholder>
-                  <w:docPart w:val="1D78EB18FC7A447CAA942B73845A2CE5"/>
-                </w:placeholder>
-                <w:showingPlcHdr/>
-                <w:text/>
-              </w:sdtPr>
-              <w:sdtContent>
-                <w:r>
-                  <w:rPr>
-                    <w:color w:val="FF0000"/>
-                    <w:lang w:val="en-US"/>
-                  </w:rPr>
-                  <w:t>.</w:t>
-                </w:r>
-              </w:sdtContent>
-            </w:sdt>
-            <w:r>
-              <w:t xml:space="preserve"> = </w:t>
-            </w:r>
-            <w:sdt>
-              <w:sdtPr>
-                <w:rPr>
-                  <w:lang w:val="en-US"/>
-                </w:rPr>
                 <w:alias w:val="RItemText"/>
                 <w:tag w:val="RItemText"/>
                 <w:id w:val="1513639"/>
@@ -1027,7 +1000,7 @@
       <w:docPartBody>
         <w:p>
           <w:pPr>
-            <w:pStyle w:val="34FF3303FCD04D6FBEE17B4FE1BE11E347"/>
+            <w:pStyle w:val="34FF3303FCD04D6FBEE17B4FE1BE11E350"/>
           </w:pPr>
           <w:r>
             <w:rPr>
@@ -1056,7 +1029,7 @@
       <w:docPartBody>
         <w:p>
           <w:pPr>
-            <w:pStyle w:val="DD20BE96C1704BF9AE12C50F8FA432D247"/>
+            <w:pStyle w:val="DD20BE96C1704BF9AE12C50F8FA432D250"/>
           </w:pPr>
           <w:r>
             <w:rPr>
@@ -1085,7 +1058,7 @@
       <w:docPartBody>
         <w:p>
           <w:pPr>
-            <w:pStyle w:val="11A81421E18D469198FD2AFE00B5C5DC47"/>
+            <w:pStyle w:val="11A81421E18D469198FD2AFE00B5C5DC50"/>
           </w:pPr>
           <w:r>
             <w:rPr>
@@ -1126,43 +1099,13 @@
       <w:docPartBody>
         <w:p>
           <w:pPr>
-            <w:pStyle w:val="725DF4FFBF7B41A49CACE6F68FC9405748"/>
+            <w:pStyle w:val="725DF4FFBF7B41A49CACE6F68FC9405751"/>
           </w:pPr>
           <w:r>
             <w:rPr>
               <w:lang w:val="en-US"/>
             </w:rPr>
             <w:t>//test/certificates</w:t>
-          </w:r>
-        </w:p>
-      </w:docPartBody>
-    </w:docPart>
-    <w:docPart>
-      <w:docPartPr>
-        <w:name w:val="1D78EB18FC7A447CAA942B73845A2CE5"/>
-        <w:category>
-          <w:name w:val="Общие"/>
-          <w:gallery w:val="placeholder"/>
-        </w:category>
-        <w:types>
-          <w:type w:val="bbPlcHdr"/>
-        </w:types>
-        <w:behaviors>
-          <w:behavior w:val="content"/>
-        </w:behaviors>
-        <w:guid w:val="{5F387DB8-BE03-4820-9C99-D4645A9D1A67}"/>
-      </w:docPartPr>
-      <w:docPartBody>
-        <w:p>
-          <w:pPr>
-            <w:pStyle w:val="1D78EB18FC7A447CAA942B73845A2CE546"/>
-          </w:pPr>
-          <w:r>
-            <w:rPr>
-              <w:color w:val="FF0000"/>
-              <w:lang w:val="en-US"/>
-            </w:rPr>
-            <w:t>.</w:t>
           </w:r>
         </w:p>
       </w:docPartBody>
@@ -1185,7 +1128,7 @@
       <w:docPartBody>
         <w:p>
           <w:pPr>
-            <w:pStyle w:val="A5F8E073F68B4179B0A50ECFB5081DA246"/>
+            <w:pStyle w:val="A5F8E073F68B4179B0A50ECFB5081DA249"/>
           </w:pPr>
           <w:r>
             <w:rPr>
@@ -1214,7 +1157,7 @@
       <w:docPartBody>
         <w:p>
           <w:pPr>
-            <w:pStyle w:val="4D5F7A4CD7CF418AB392B52B08CE620D37"/>
+            <w:pStyle w:val="4D5F7A4CD7CF418AB392B52B08CE620D40"/>
           </w:pPr>
           <w:r>
             <w:rPr>
@@ -1243,7 +1186,7 @@
       <w:docPartBody>
         <w:p>
           <w:pPr>
-            <w:pStyle w:val="2B0B7A5956044BBB8B551AE3ACDD72FB46"/>
+            <w:pStyle w:val="2B0B7A5956044BBB8B551AE3ACDD72FB49"/>
           </w:pPr>
           <w:r>
             <w:rPr>
@@ -1314,6 +1257,7 @@
     <w:rsid w:val="0048240E"/>
     <w:rsid w:val="00496FFA"/>
     <w:rsid w:val="0050401A"/>
+    <w:rsid w:val="0055425E"/>
     <w:rsid w:val="00570E7A"/>
     <w:rsid w:val="0057505F"/>
     <w:rsid w:val="005931EB"/>
@@ -1322,6 +1266,7 @@
     <w:rsid w:val="005E56DB"/>
     <w:rsid w:val="00651509"/>
     <w:rsid w:val="00687A62"/>
+    <w:rsid w:val="006B5EA0"/>
     <w:rsid w:val="006F6AE0"/>
     <w:rsid w:val="00777092"/>
     <w:rsid w:val="007E4C62"/>
@@ -1349,6 +1294,7 @@
     <w:rsid w:val="00DD04A5"/>
     <w:rsid w:val="00DF2511"/>
     <w:rsid w:val="00F66B89"/>
+    <w:rsid w:val="00FD2445"/>
     <w:rsid w:val="00FF7409"/>
   </w:rsids>
   <m:mathPr>
@@ -1565,7 +1511,7 @@
     <w:basedOn w:val="a0"/>
     <w:uiPriority w:val="99"/>
     <w:semiHidden/>
-    <w:rsid w:val="00687A62"/>
+    <w:rsid w:val="0055425E"/>
     <w:rPr>
       <w:color w:val="808080"/>
     </w:rPr>
@@ -6149,6 +6095,182 @@
   <w:style w:type="paragraph" w:customStyle="1" w:styleId="2B0B7A5956044BBB8B551AE3ACDD72FB46">
     <w:name w:val="2B0B7A5956044BBB8B551AE3ACDD72FB46"/>
     <w:rsid w:val="00687A62"/>
+    <w:rPr>
+      <w:rFonts w:eastAsiaTheme="minorHAnsi"/>
+      <w:lang w:eastAsia="en-US"/>
+    </w:rPr>
+  </w:style>
+  <w:style w:type="paragraph" w:customStyle="1" w:styleId="725DF4FFBF7B41A49CACE6F68FC9405749">
+    <w:name w:val="725DF4FFBF7B41A49CACE6F68FC9405749"/>
+    <w:rsid w:val="006B5EA0"/>
+    <w:rPr>
+      <w:rFonts w:eastAsiaTheme="minorHAnsi"/>
+      <w:lang w:eastAsia="en-US"/>
+    </w:rPr>
+  </w:style>
+  <w:style w:type="paragraph" w:customStyle="1" w:styleId="34FF3303FCD04D6FBEE17B4FE1BE11E348">
+    <w:name w:val="34FF3303FCD04D6FBEE17B4FE1BE11E348"/>
+    <w:rsid w:val="006B5EA0"/>
+    <w:rPr>
+      <w:rFonts w:eastAsiaTheme="minorHAnsi"/>
+      <w:lang w:eastAsia="en-US"/>
+    </w:rPr>
+  </w:style>
+  <w:style w:type="paragraph" w:customStyle="1" w:styleId="DD20BE96C1704BF9AE12C50F8FA432D248">
+    <w:name w:val="DD20BE96C1704BF9AE12C50F8FA432D248"/>
+    <w:rsid w:val="006B5EA0"/>
+    <w:rPr>
+      <w:rFonts w:eastAsiaTheme="minorHAnsi"/>
+      <w:lang w:eastAsia="en-US"/>
+    </w:rPr>
+  </w:style>
+  <w:style w:type="paragraph" w:customStyle="1" w:styleId="11A81421E18D469198FD2AFE00B5C5DC48">
+    <w:name w:val="11A81421E18D469198FD2AFE00B5C5DC48"/>
+    <w:rsid w:val="006B5EA0"/>
+    <w:rPr>
+      <w:rFonts w:eastAsiaTheme="minorHAnsi"/>
+      <w:lang w:eastAsia="en-US"/>
+    </w:rPr>
+  </w:style>
+  <w:style w:type="paragraph" w:customStyle="1" w:styleId="1D78EB18FC7A447CAA942B73845A2CE547">
+    <w:name w:val="1D78EB18FC7A447CAA942B73845A2CE547"/>
+    <w:rsid w:val="006B5EA0"/>
+    <w:rPr>
+      <w:rFonts w:eastAsiaTheme="minorHAnsi"/>
+      <w:lang w:eastAsia="en-US"/>
+    </w:rPr>
+  </w:style>
+  <w:style w:type="paragraph" w:customStyle="1" w:styleId="A5F8E073F68B4179B0A50ECFB5081DA247">
+    <w:name w:val="A5F8E073F68B4179B0A50ECFB5081DA247"/>
+    <w:rsid w:val="006B5EA0"/>
+    <w:rPr>
+      <w:rFonts w:eastAsiaTheme="minorHAnsi"/>
+      <w:lang w:eastAsia="en-US"/>
+    </w:rPr>
+  </w:style>
+  <w:style w:type="paragraph" w:customStyle="1" w:styleId="4D5F7A4CD7CF418AB392B52B08CE620D38">
+    <w:name w:val="4D5F7A4CD7CF418AB392B52B08CE620D38"/>
+    <w:rsid w:val="006B5EA0"/>
+    <w:rPr>
+      <w:rFonts w:eastAsiaTheme="minorHAnsi"/>
+      <w:lang w:eastAsia="en-US"/>
+    </w:rPr>
+  </w:style>
+  <w:style w:type="paragraph" w:customStyle="1" w:styleId="2B0B7A5956044BBB8B551AE3ACDD72FB47">
+    <w:name w:val="2B0B7A5956044BBB8B551AE3ACDD72FB47"/>
+    <w:rsid w:val="006B5EA0"/>
+    <w:rPr>
+      <w:rFonts w:eastAsiaTheme="minorHAnsi"/>
+      <w:lang w:eastAsia="en-US"/>
+    </w:rPr>
+  </w:style>
+  <w:style w:type="paragraph" w:customStyle="1" w:styleId="725DF4FFBF7B41A49CACE6F68FC9405750">
+    <w:name w:val="725DF4FFBF7B41A49CACE6F68FC9405750"/>
+    <w:rsid w:val="00FD2445"/>
+    <w:rPr>
+      <w:rFonts w:eastAsiaTheme="minorHAnsi"/>
+      <w:lang w:eastAsia="en-US"/>
+    </w:rPr>
+  </w:style>
+  <w:style w:type="paragraph" w:customStyle="1" w:styleId="34FF3303FCD04D6FBEE17B4FE1BE11E349">
+    <w:name w:val="34FF3303FCD04D6FBEE17B4FE1BE11E349"/>
+    <w:rsid w:val="00FD2445"/>
+    <w:rPr>
+      <w:rFonts w:eastAsiaTheme="minorHAnsi"/>
+      <w:lang w:eastAsia="en-US"/>
+    </w:rPr>
+  </w:style>
+  <w:style w:type="paragraph" w:customStyle="1" w:styleId="DD20BE96C1704BF9AE12C50F8FA432D249">
+    <w:name w:val="DD20BE96C1704BF9AE12C50F8FA432D249"/>
+    <w:rsid w:val="00FD2445"/>
+    <w:rPr>
+      <w:rFonts w:eastAsiaTheme="minorHAnsi"/>
+      <w:lang w:eastAsia="en-US"/>
+    </w:rPr>
+  </w:style>
+  <w:style w:type="paragraph" w:customStyle="1" w:styleId="11A81421E18D469198FD2AFE00B5C5DC49">
+    <w:name w:val="11A81421E18D469198FD2AFE00B5C5DC49"/>
+    <w:rsid w:val="00FD2445"/>
+    <w:rPr>
+      <w:rFonts w:eastAsiaTheme="minorHAnsi"/>
+      <w:lang w:eastAsia="en-US"/>
+    </w:rPr>
+  </w:style>
+  <w:style w:type="paragraph" w:customStyle="1" w:styleId="A5F8E073F68B4179B0A50ECFB5081DA248">
+    <w:name w:val="A5F8E073F68B4179B0A50ECFB5081DA248"/>
+    <w:rsid w:val="00FD2445"/>
+    <w:rPr>
+      <w:rFonts w:eastAsiaTheme="minorHAnsi"/>
+      <w:lang w:eastAsia="en-US"/>
+    </w:rPr>
+  </w:style>
+  <w:style w:type="paragraph" w:customStyle="1" w:styleId="4D5F7A4CD7CF418AB392B52B08CE620D39">
+    <w:name w:val="4D5F7A4CD7CF418AB392B52B08CE620D39"/>
+    <w:rsid w:val="00FD2445"/>
+    <w:rPr>
+      <w:rFonts w:eastAsiaTheme="minorHAnsi"/>
+      <w:lang w:eastAsia="en-US"/>
+    </w:rPr>
+  </w:style>
+  <w:style w:type="paragraph" w:customStyle="1" w:styleId="2B0B7A5956044BBB8B551AE3ACDD72FB48">
+    <w:name w:val="2B0B7A5956044BBB8B551AE3ACDD72FB48"/>
+    <w:rsid w:val="00FD2445"/>
+    <w:rPr>
+      <w:rFonts w:eastAsiaTheme="minorHAnsi"/>
+      <w:lang w:eastAsia="en-US"/>
+    </w:rPr>
+  </w:style>
+  <w:style w:type="paragraph" w:customStyle="1" w:styleId="725DF4FFBF7B41A49CACE6F68FC9405751">
+    <w:name w:val="725DF4FFBF7B41A49CACE6F68FC9405751"/>
+    <w:rsid w:val="0055425E"/>
+    <w:rPr>
+      <w:rFonts w:eastAsiaTheme="minorHAnsi"/>
+      <w:lang w:eastAsia="en-US"/>
+    </w:rPr>
+  </w:style>
+  <w:style w:type="paragraph" w:customStyle="1" w:styleId="34FF3303FCD04D6FBEE17B4FE1BE11E350">
+    <w:name w:val="34FF3303FCD04D6FBEE17B4FE1BE11E350"/>
+    <w:rsid w:val="0055425E"/>
+    <w:rPr>
+      <w:rFonts w:eastAsiaTheme="minorHAnsi"/>
+      <w:lang w:eastAsia="en-US"/>
+    </w:rPr>
+  </w:style>
+  <w:style w:type="paragraph" w:customStyle="1" w:styleId="DD20BE96C1704BF9AE12C50F8FA432D250">
+    <w:name w:val="DD20BE96C1704BF9AE12C50F8FA432D250"/>
+    <w:rsid w:val="0055425E"/>
+    <w:rPr>
+      <w:rFonts w:eastAsiaTheme="minorHAnsi"/>
+      <w:lang w:eastAsia="en-US"/>
+    </w:rPr>
+  </w:style>
+  <w:style w:type="paragraph" w:customStyle="1" w:styleId="11A81421E18D469198FD2AFE00B5C5DC50">
+    <w:name w:val="11A81421E18D469198FD2AFE00B5C5DC50"/>
+    <w:rsid w:val="0055425E"/>
+    <w:rPr>
+      <w:rFonts w:eastAsiaTheme="minorHAnsi"/>
+      <w:lang w:eastAsia="en-US"/>
+    </w:rPr>
+  </w:style>
+  <w:style w:type="paragraph" w:customStyle="1" w:styleId="A5F8E073F68B4179B0A50ECFB5081DA249">
+    <w:name w:val="A5F8E073F68B4179B0A50ECFB5081DA249"/>
+    <w:rsid w:val="0055425E"/>
+    <w:rPr>
+      <w:rFonts w:eastAsiaTheme="minorHAnsi"/>
+      <w:lang w:eastAsia="en-US"/>
+    </w:rPr>
+  </w:style>
+  <w:style w:type="paragraph" w:customStyle="1" w:styleId="4D5F7A4CD7CF418AB392B52B08CE620D40">
+    <w:name w:val="4D5F7A4CD7CF418AB392B52B08CE620D40"/>
+    <w:rsid w:val="0055425E"/>
+    <w:rPr>
+      <w:rFonts w:eastAsiaTheme="minorHAnsi"/>
+      <w:lang w:eastAsia="en-US"/>
+    </w:rPr>
+  </w:style>
+  <w:style w:type="paragraph" w:customStyle="1" w:styleId="2B0B7A5956044BBB8B551AE3ACDD72FB49">
+    <w:name w:val="2B0B7A5956044BBB8B551AE3ACDD72FB49"/>
+    <w:rsid w:val="0055425E"/>
     <w:rPr>
       <w:rFonts w:eastAsiaTheme="minorHAnsi"/>
       <w:lang w:eastAsia="en-US"/>

</xml_diff>